<commit_message>
Added documentation to mdp_rl_implementation.py, and finished dry part
</commit_message>
<xml_diff>
--- a/HW3/IAI_HW3_Dry.docx
+++ b/HW3/IAI_HW3_Dry.docx
@@ -4941,7 +4941,7 @@
           <w:lang w:bidi="he-IL"/>
         </w:rPr>
         <w:drawing>
-          <wp:anchor distT="0" distB="0" distL="114300" distR="114300" simplePos="0" relativeHeight="251658240" behindDoc="0" locked="0" layoutInCell="1" allowOverlap="1" wp14:anchorId="47EFDDA9" wp14:editId="3B2E8DEC">
+          <wp:anchor distT="0" distB="0" distL="114300" distR="114300" simplePos="0" relativeHeight="251658240" behindDoc="0" locked="0" layoutInCell="1" allowOverlap="1" wp14:anchorId="47EFDDA9" wp14:editId="44E85888">
             <wp:simplePos x="0" y="0"/>
             <wp:positionH relativeFrom="column">
               <wp:posOffset>-473710</wp:posOffset>
@@ -14716,10 +14716,27 @@
       <w:pPr>
         <w:pStyle w:val="ListParagraph"/>
         <w:rPr>
-          <w:color w:val="156082" w:themeColor="accent1"/>
-          <w:sz w:val="24"/>
-          <w:szCs w:val="24"/>
-          <w:rtl/>
+          <w:rFonts w:hint="cs"/>
+          <w:color w:val="156082" w:themeColor="accent1"/>
+          <w:sz w:val="24"/>
+          <w:szCs w:val="24"/>
+          <w:rtl/>
+          <w:lang w:bidi="he-IL"/>
+        </w:rPr>
+      </w:pPr>
+    </w:p>
+    <w:p>
+      <w:pPr>
+        <w:pStyle w:val="ListParagraph"/>
+        <w:numPr>
+          <w:ilvl w:val="0"/>
+          <w:numId w:val="5"/>
+        </w:numPr>
+        <w:bidi/>
+        <w:rPr>
+          <w:color w:val="156082" w:themeColor="accent1"/>
+          <w:sz w:val="24"/>
+          <w:szCs w:val="24"/>
           <w:lang w:bidi="he-IL"/>
         </w:rPr>
       </w:pPr>
@@ -14734,13 +14751,13 @@
           <w:lang w:bidi="he-IL"/>
         </w:rPr>
         <w:drawing>
-          <wp:anchor distT="0" distB="0" distL="114300" distR="114300" simplePos="0" relativeHeight="251670528" behindDoc="0" locked="0" layoutInCell="1" allowOverlap="1" wp14:anchorId="4F5A2A56" wp14:editId="6AA55833">
+          <wp:anchor distT="0" distB="0" distL="114300" distR="114300" simplePos="0" relativeHeight="251670528" behindDoc="0" locked="0" layoutInCell="1" allowOverlap="1" wp14:anchorId="4F5A2A56" wp14:editId="2780DA6A">
             <wp:simplePos x="0" y="0"/>
             <wp:positionH relativeFrom="column">
-              <wp:posOffset>777257</wp:posOffset>
+              <wp:posOffset>777240</wp:posOffset>
             </wp:positionH>
             <wp:positionV relativeFrom="paragraph">
-              <wp:posOffset>171392</wp:posOffset>
+              <wp:posOffset>153111</wp:posOffset>
             </wp:positionV>
             <wp:extent cx="4257040" cy="3391535"/>
             <wp:effectExtent l="0" t="0" r="0" b="0"/>
@@ -14792,6 +14809,18 @@
     </w:p>
     <w:p>
       <w:pPr>
+        <w:pStyle w:val="ListParagraph"/>
+        <w:rPr>
+          <w:color w:val="156082" w:themeColor="accent1"/>
+          <w:sz w:val="24"/>
+          <w:szCs w:val="24"/>
+          <w:rtl/>
+          <w:lang w:bidi="he-IL"/>
+        </w:rPr>
+      </w:pPr>
+    </w:p>
+    <w:p>
+      <w:pPr>
         <w:rPr>
           <w:color w:val="156082" w:themeColor="accent1"/>
           <w:sz w:val="24"/>
@@ -14822,6 +14851,73 @@
       </w:pPr>
       <w:r>
         <w:rPr>
+          <w:rFonts w:cs="Arial"/>
+          <w:i/>
+          <w:color w:val="156082" w:themeColor="accent1"/>
+          <w:sz w:val="24"/>
+          <w:szCs w:val="24"/>
+          <w:rtl/>
+          <w:lang w:bidi="he-IL"/>
+        </w:rPr>
+        <w:lastRenderedPageBreak/>
+        <w:drawing>
+          <wp:anchor distT="0" distB="0" distL="114300" distR="114300" simplePos="0" relativeHeight="251671552" behindDoc="0" locked="0" layoutInCell="1" allowOverlap="1" wp14:anchorId="26E4536C" wp14:editId="68EFCF02">
+            <wp:simplePos x="0" y="0"/>
+            <wp:positionH relativeFrom="column">
+              <wp:posOffset>-524143</wp:posOffset>
+            </wp:positionH>
+            <wp:positionV relativeFrom="paragraph">
+              <wp:posOffset>99</wp:posOffset>
+            </wp:positionV>
+            <wp:extent cx="3388360" cy="1466215"/>
+            <wp:effectExtent l="0" t="0" r="2540" b="635"/>
+            <wp:wrapSquare wrapText="bothSides"/>
+            <wp:docPr id="1954238943" name="Picture 1"/>
+            <wp:cNvGraphicFramePr>
+              <a:graphicFrameLocks xmlns:a="http://schemas.openxmlformats.org/drawingml/2006/main" noChangeAspect="1"/>
+            </wp:cNvGraphicFramePr>
+            <a:graphic xmlns:a="http://schemas.openxmlformats.org/drawingml/2006/main">
+              <a:graphicData uri="http://schemas.openxmlformats.org/drawingml/2006/picture">
+                <pic:pic xmlns:pic="http://schemas.openxmlformats.org/drawingml/2006/picture">
+                  <pic:nvPicPr>
+                    <pic:cNvPr id="1954238943" name=""/>
+                    <pic:cNvPicPr/>
+                  </pic:nvPicPr>
+                  <pic:blipFill>
+                    <a:blip r:embed="rId13" cstate="print">
+                      <a:extLst>
+                        <a:ext uri="{28A0092B-C50C-407E-A947-70E740481C1C}">
+                          <a14:useLocalDpi xmlns:a14="http://schemas.microsoft.com/office/drawing/2010/main" val="0"/>
+                        </a:ext>
+                      </a:extLst>
+                    </a:blip>
+                    <a:stretch>
+                      <a:fillRect/>
+                    </a:stretch>
+                  </pic:blipFill>
+                  <pic:spPr>
+                    <a:xfrm>
+                      <a:off x="0" y="0"/>
+                      <a:ext cx="3388360" cy="1466215"/>
+                    </a:xfrm>
+                    <a:prstGeom prst="rect">
+                      <a:avLst/>
+                    </a:prstGeom>
+                  </pic:spPr>
+                </pic:pic>
+              </a:graphicData>
+            </a:graphic>
+            <wp14:sizeRelH relativeFrom="margin">
+              <wp14:pctWidth>0</wp14:pctWidth>
+            </wp14:sizeRelH>
+            <wp14:sizeRelV relativeFrom="margin">
+              <wp14:pctHeight>0</wp14:pctHeight>
+            </wp14:sizeRelV>
+          </wp:anchor>
+        </w:drawing>
+      </w:r>
+      <w:r>
+        <w:rPr>
           <w:rFonts w:hint="cs"/>
           <w:b/>
           <w:bCs/>
@@ -14832,7 +14928,6 @@
           <w:rtl/>
           <w:lang w:bidi="he-IL"/>
         </w:rPr>
-        <w:lastRenderedPageBreak/>
         <w:t xml:space="preserve">מתפצלים ונהנים </w:t>
       </w:r>
       <w:r>
@@ -14866,17 +14961,1326 @@
           <w:color w:val="156082" w:themeColor="accent1"/>
           <w:sz w:val="24"/>
           <w:szCs w:val="24"/>
-          <w:highlight w:val="yellow"/>
-          <w:rtl/>
-          <w:lang w:bidi="he-IL"/>
-        </w:rPr>
-        <w:t>תשובה מפורטת</w:t>
+          <w:rtl/>
+          <w:lang w:bidi="he-IL"/>
+        </w:rPr>
+        <w:t>הטענה לא נכונה</w:t>
+      </w:r>
+      <w:r>
+        <w:rPr>
+          <w:rFonts w:hint="cs"/>
+          <w:color w:val="156082" w:themeColor="accent1"/>
+          <w:sz w:val="24"/>
+          <w:szCs w:val="24"/>
+          <w:rtl/>
+          <w:lang w:bidi="he-IL"/>
+        </w:rPr>
+        <w:t xml:space="preserve">, </w:t>
+      </w:r>
+      <w:r>
+        <w:rPr>
+          <w:rFonts w:hint="cs"/>
+          <w:color w:val="156082" w:themeColor="accent1"/>
+          <w:sz w:val="24"/>
+          <w:szCs w:val="24"/>
+          <w:rtl/>
+          <w:lang w:bidi="he-IL"/>
+        </w:rPr>
+        <w:t>נראה זאת בעזרת דוגמה נגדית.</w:t>
       </w:r>
     </w:p>
     <w:p>
       <w:pPr>
         <w:bidi/>
         <w:rPr>
+          <w:rFonts w:eastAsiaTheme="minorEastAsia"/>
+          <w:color w:val="156082" w:themeColor="accent1"/>
+          <w:sz w:val="24"/>
+          <w:szCs w:val="24"/>
+          <w:rtl/>
+          <w:lang w:bidi="he-IL"/>
+        </w:rPr>
+      </w:pPr>
+      <w:r>
+        <w:rPr>
+          <w:rFonts w:hint="cs"/>
+          <w:color w:val="156082" w:themeColor="accent1"/>
+          <w:sz w:val="24"/>
+          <w:szCs w:val="24"/>
+          <w:rtl/>
+          <w:lang w:bidi="he-IL"/>
+        </w:rPr>
+        <w:t xml:space="preserve">למשל עבור העצים </w:t>
+      </w:r>
+      <m:oMath>
+        <m:r>
+          <w:rPr>
+            <w:rFonts w:ascii="Cambria Math" w:hAnsi="Cambria Math"/>
+            <w:color w:val="156082" w:themeColor="accent1"/>
+            <w:sz w:val="24"/>
+            <w:szCs w:val="24"/>
+            <w:lang w:bidi="he-IL"/>
+          </w:rPr>
+          <m:t>T</m:t>
+        </m:r>
+      </m:oMath>
+      <w:r>
+        <w:rPr>
+          <w:rFonts w:eastAsiaTheme="minorEastAsia" w:hint="cs"/>
+          <w:color w:val="156082" w:themeColor="accent1"/>
+          <w:sz w:val="24"/>
+          <w:szCs w:val="24"/>
+          <w:rtl/>
+          <w:lang w:bidi="he-IL"/>
+        </w:rPr>
+        <w:t xml:space="preserve"> ו-</w:t>
+      </w:r>
+      <m:oMath>
+        <m:r>
+          <w:rPr>
+            <w:rFonts w:ascii="Cambria Math" w:eastAsiaTheme="minorEastAsia" w:hAnsi="Cambria Math"/>
+            <w:color w:val="156082" w:themeColor="accent1"/>
+            <w:sz w:val="24"/>
+            <w:szCs w:val="24"/>
+            <w:lang w:bidi="he-IL"/>
+          </w:rPr>
+          <m:t>T'</m:t>
+        </m:r>
+      </m:oMath>
+      <w:r>
+        <w:rPr>
+          <w:rFonts w:eastAsiaTheme="minorEastAsia" w:hint="cs"/>
+          <w:color w:val="156082" w:themeColor="accent1"/>
+          <w:sz w:val="24"/>
+          <w:szCs w:val="24"/>
+          <w:rtl/>
+          <w:lang w:bidi="he-IL"/>
+        </w:rPr>
+        <w:t xml:space="preserve"> המתקבל מ-</w:t>
+      </w:r>
+      <m:oMath>
+        <m:r>
+          <w:rPr>
+            <w:rFonts w:ascii="Cambria Math" w:eastAsiaTheme="minorEastAsia" w:hAnsi="Cambria Math"/>
+            <w:color w:val="156082" w:themeColor="accent1"/>
+            <w:sz w:val="24"/>
+            <w:szCs w:val="24"/>
+            <w:lang w:bidi="he-IL"/>
+          </w:rPr>
+          <m:t>T</m:t>
+        </m:r>
+      </m:oMath>
+      <w:r>
+        <w:rPr>
+          <w:rFonts w:eastAsiaTheme="minorEastAsia" w:hint="cs"/>
+          <w:color w:val="156082" w:themeColor="accent1"/>
+          <w:sz w:val="24"/>
+          <w:szCs w:val="24"/>
+          <w:rtl/>
+          <w:lang w:bidi="he-IL"/>
+        </w:rPr>
+        <w:t xml:space="preserve"> הבאים:</w:t>
+      </w:r>
+    </w:p>
+    <w:p>
+      <w:pPr>
+        <w:bidi/>
+        <w:rPr>
+          <w:rFonts w:eastAsiaTheme="minorEastAsia"/>
+          <w:i/>
+          <w:color w:val="156082" w:themeColor="accent1"/>
+          <w:sz w:val="24"/>
+          <w:szCs w:val="24"/>
+          <w:rtl/>
+          <w:lang w:bidi="he-IL"/>
+        </w:rPr>
+      </w:pPr>
+      <w:r>
+        <w:rPr>
+          <w:rFonts w:hint="cs"/>
+          <w:i/>
+          <w:color w:val="156082" w:themeColor="accent1"/>
+          <w:sz w:val="24"/>
+          <w:szCs w:val="24"/>
+          <w:rtl/>
+          <w:lang w:bidi="he-IL"/>
+        </w:rPr>
+        <w:t xml:space="preserve">לכל אפסילון שנבחר </w:t>
+      </w:r>
+      <m:oMath>
+        <m:r>
+          <w:rPr>
+            <w:rFonts w:ascii="Cambria Math" w:hAnsi="Cambria Math"/>
+            <w:color w:val="156082" w:themeColor="accent1"/>
+            <w:sz w:val="24"/>
+            <w:szCs w:val="24"/>
+            <w:lang w:bidi="he-IL"/>
+          </w:rPr>
+          <m:t>ϵ'</m:t>
+        </m:r>
+      </m:oMath>
+      <w:r>
+        <w:rPr>
+          <w:rFonts w:eastAsiaTheme="minorEastAsia" w:hint="cs"/>
+          <w:i/>
+          <w:color w:val="156082" w:themeColor="accent1"/>
+          <w:sz w:val="24"/>
+          <w:szCs w:val="24"/>
+          <w:rtl/>
+          <w:lang w:bidi="he-IL"/>
+        </w:rPr>
+        <w:t xml:space="preserve"> נוכל לקחת דגימה:</w:t>
+      </w:r>
+      <w:r>
+        <w:rPr>
+          <w:rFonts w:eastAsiaTheme="minorEastAsia"/>
+          <w:i/>
+          <w:color w:val="156082" w:themeColor="accent1"/>
+          <w:sz w:val="24"/>
+          <w:szCs w:val="24"/>
+          <w:lang w:bidi="he-IL"/>
+        </w:rPr>
+        <w:br/>
+      </w:r>
+      <w:r>
+        <w:rPr>
+          <w:rFonts w:eastAsiaTheme="minorEastAsia" w:hint="cs"/>
+          <w:i/>
+          <w:color w:val="156082" w:themeColor="accent1"/>
+          <w:sz w:val="24"/>
+          <w:szCs w:val="24"/>
+          <w:rtl/>
+          <w:lang w:bidi="he-IL"/>
+        </w:rPr>
+        <w:t xml:space="preserve"> </w:t>
+      </w:r>
+      <m:oMath>
+        <m:r>
+          <w:rPr>
+            <w:rFonts w:ascii="Cambria Math" w:eastAsiaTheme="minorEastAsia" w:hAnsi="Cambria Math"/>
+            <w:color w:val="156082" w:themeColor="accent1"/>
+            <w:sz w:val="24"/>
+            <w:szCs w:val="24"/>
+            <w:lang w:bidi="he-IL"/>
+          </w:rPr>
+          <m:t>x=(</m:t>
+        </m:r>
+        <m:sSub>
+          <m:sSubPr>
+            <m:ctrlPr>
+              <w:rPr>
+                <w:rFonts w:ascii="Cambria Math" w:eastAsiaTheme="minorEastAsia" w:hAnsi="Cambria Math"/>
+                <w:i/>
+                <w:color w:val="156082" w:themeColor="accent1"/>
+                <w:sz w:val="24"/>
+                <w:szCs w:val="24"/>
+                <w:lang w:bidi="he-IL"/>
+              </w:rPr>
+            </m:ctrlPr>
+          </m:sSubPr>
+          <m:e>
+            <m:r>
+              <w:rPr>
+                <w:rFonts w:ascii="Cambria Math" w:eastAsiaTheme="minorEastAsia" w:hAnsi="Cambria Math"/>
+                <w:color w:val="156082" w:themeColor="accent1"/>
+                <w:sz w:val="24"/>
+                <w:szCs w:val="24"/>
+                <w:lang w:bidi="he-IL"/>
+              </w:rPr>
+              <m:t>v</m:t>
+            </m:r>
+          </m:e>
+          <m:sub>
+            <m:r>
+              <w:rPr>
+                <w:rFonts w:ascii="Cambria Math" w:eastAsiaTheme="minorEastAsia" w:hAnsi="Cambria Math"/>
+                <w:color w:val="156082" w:themeColor="accent1"/>
+                <w:sz w:val="24"/>
+                <w:szCs w:val="24"/>
+                <w:lang w:bidi="he-IL"/>
+              </w:rPr>
+              <m:t>0</m:t>
+            </m:r>
+          </m:sub>
+        </m:sSub>
+        <m:r>
+          <w:rPr>
+            <w:rFonts w:ascii="Cambria Math" w:eastAsiaTheme="minorEastAsia" w:hAnsi="Cambria Math"/>
+            <w:color w:val="156082" w:themeColor="accent1"/>
+            <w:sz w:val="24"/>
+            <w:szCs w:val="24"/>
+            <w:lang w:bidi="he-IL"/>
+          </w:rPr>
+          <m:t>+</m:t>
+        </m:r>
+        <m:f>
+          <m:fPr>
+            <m:ctrlPr>
+              <w:rPr>
+                <w:rFonts w:ascii="Cambria Math" w:eastAsiaTheme="minorEastAsia" w:hAnsi="Cambria Math"/>
+                <w:i/>
+                <w:color w:val="156082" w:themeColor="accent1"/>
+                <w:sz w:val="24"/>
+                <w:szCs w:val="24"/>
+                <w:lang w:bidi="he-IL"/>
+              </w:rPr>
+            </m:ctrlPr>
+          </m:fPr>
+          <m:num>
+            <m:sSubSup>
+              <m:sSubSupPr>
+                <m:ctrlPr>
+                  <w:rPr>
+                    <w:rFonts w:ascii="Cambria Math" w:eastAsiaTheme="minorEastAsia" w:hAnsi="Cambria Math"/>
+                    <w:i/>
+                    <w:color w:val="156082" w:themeColor="accent1"/>
+                    <w:sz w:val="24"/>
+                    <w:szCs w:val="24"/>
+                    <w:lang w:bidi="he-IL"/>
+                  </w:rPr>
+                </m:ctrlPr>
+              </m:sSubSupPr>
+              <m:e>
+                <m:r>
+                  <w:rPr>
+                    <w:rFonts w:ascii="Cambria Math" w:eastAsiaTheme="minorEastAsia" w:hAnsi="Cambria Math"/>
+                    <w:color w:val="156082" w:themeColor="accent1"/>
+                    <w:sz w:val="24"/>
+                    <w:szCs w:val="24"/>
+                    <w:lang w:bidi="he-IL"/>
+                  </w:rPr>
+                  <m:t>ϵ</m:t>
+                </m:r>
+              </m:e>
+              <m:sub>
+                <m:r>
+                  <w:rPr>
+                    <w:rFonts w:ascii="Cambria Math" w:eastAsiaTheme="minorEastAsia" w:hAnsi="Cambria Math"/>
+                    <w:color w:val="156082" w:themeColor="accent1"/>
+                    <w:sz w:val="24"/>
+                    <w:szCs w:val="24"/>
+                    <w:lang w:bidi="he-IL"/>
+                  </w:rPr>
+                  <m:t>0</m:t>
+                </m:r>
+              </m:sub>
+              <m:sup>
+                <m:r>
+                  <w:rPr>
+                    <w:rFonts w:ascii="Cambria Math" w:eastAsiaTheme="minorEastAsia" w:hAnsi="Cambria Math"/>
+                    <w:color w:val="156082" w:themeColor="accent1"/>
+                    <w:sz w:val="24"/>
+                    <w:szCs w:val="24"/>
+                    <w:lang w:bidi="he-IL"/>
+                  </w:rPr>
+                  <m:t>'</m:t>
+                </m:r>
+              </m:sup>
+            </m:sSubSup>
+          </m:num>
+          <m:den>
+            <m:r>
+              <w:rPr>
+                <w:rFonts w:ascii="Cambria Math" w:eastAsiaTheme="minorEastAsia" w:hAnsi="Cambria Math"/>
+                <w:color w:val="156082" w:themeColor="accent1"/>
+                <w:sz w:val="24"/>
+                <w:szCs w:val="24"/>
+                <w:lang w:bidi="he-IL"/>
+              </w:rPr>
+              <m:t>2</m:t>
+            </m:r>
+          </m:den>
+        </m:f>
+        <m:r>
+          <w:rPr>
+            <w:rFonts w:ascii="Cambria Math" w:eastAsiaTheme="minorEastAsia" w:hAnsi="Cambria Math"/>
+            <w:color w:val="156082" w:themeColor="accent1"/>
+            <w:sz w:val="24"/>
+            <w:szCs w:val="24"/>
+            <w:lang w:bidi="he-IL"/>
+          </w:rPr>
+          <m:t>,</m:t>
+        </m:r>
+        <m:sSub>
+          <m:sSubPr>
+            <m:ctrlPr>
+              <w:rPr>
+                <w:rFonts w:ascii="Cambria Math" w:eastAsiaTheme="minorEastAsia" w:hAnsi="Cambria Math"/>
+                <w:i/>
+                <w:color w:val="156082" w:themeColor="accent1"/>
+                <w:sz w:val="24"/>
+                <w:szCs w:val="24"/>
+                <w:lang w:bidi="he-IL"/>
+              </w:rPr>
+            </m:ctrlPr>
+          </m:sSubPr>
+          <m:e>
+            <m:r>
+              <w:rPr>
+                <w:rFonts w:ascii="Cambria Math" w:eastAsiaTheme="minorEastAsia" w:hAnsi="Cambria Math"/>
+                <w:color w:val="156082" w:themeColor="accent1"/>
+                <w:sz w:val="24"/>
+                <w:szCs w:val="24"/>
+                <w:lang w:bidi="he-IL"/>
+              </w:rPr>
+              <m:t>v</m:t>
+            </m:r>
+          </m:e>
+          <m:sub>
+            <m:r>
+              <w:rPr>
+                <w:rFonts w:ascii="Cambria Math" w:eastAsiaTheme="minorEastAsia" w:hAnsi="Cambria Math"/>
+                <w:color w:val="156082" w:themeColor="accent1"/>
+                <w:sz w:val="24"/>
+                <w:szCs w:val="24"/>
+                <w:lang w:bidi="he-IL"/>
+              </w:rPr>
+              <m:t>1</m:t>
+            </m:r>
+          </m:sub>
+        </m:sSub>
+        <m:r>
+          <w:rPr>
+            <w:rFonts w:ascii="Cambria Math" w:eastAsiaTheme="minorEastAsia" w:hAnsi="Cambria Math"/>
+            <w:color w:val="156082" w:themeColor="accent1"/>
+            <w:sz w:val="24"/>
+            <w:szCs w:val="24"/>
+            <w:lang w:bidi="he-IL"/>
+          </w:rPr>
+          <m:t>+</m:t>
+        </m:r>
+        <m:sSubSup>
+          <m:sSubSupPr>
+            <m:ctrlPr>
+              <w:rPr>
+                <w:rFonts w:ascii="Cambria Math" w:eastAsiaTheme="minorEastAsia" w:hAnsi="Cambria Math"/>
+                <w:i/>
+                <w:color w:val="156082" w:themeColor="accent1"/>
+                <w:sz w:val="24"/>
+                <w:szCs w:val="24"/>
+                <w:lang w:bidi="he-IL"/>
+              </w:rPr>
+            </m:ctrlPr>
+          </m:sSubSupPr>
+          <m:e>
+            <m:r>
+              <w:rPr>
+                <w:rFonts w:ascii="Cambria Math" w:eastAsiaTheme="minorEastAsia" w:hAnsi="Cambria Math"/>
+                <w:color w:val="156082" w:themeColor="accent1"/>
+                <w:sz w:val="24"/>
+                <w:szCs w:val="24"/>
+                <w:lang w:bidi="he-IL"/>
+              </w:rPr>
+              <m:t>ϵ</m:t>
+            </m:r>
+          </m:e>
+          <m:sub>
+            <m:r>
+              <w:rPr>
+                <w:rFonts w:ascii="Cambria Math" w:eastAsiaTheme="minorEastAsia" w:hAnsi="Cambria Math"/>
+                <w:color w:val="156082" w:themeColor="accent1"/>
+                <w:sz w:val="24"/>
+                <w:szCs w:val="24"/>
+                <w:lang w:bidi="he-IL"/>
+              </w:rPr>
+              <m:t>1</m:t>
+            </m:r>
+          </m:sub>
+          <m:sup>
+            <m:r>
+              <w:rPr>
+                <w:rFonts w:ascii="Cambria Math" w:eastAsiaTheme="minorEastAsia" w:hAnsi="Cambria Math"/>
+                <w:color w:val="156082" w:themeColor="accent1"/>
+                <w:sz w:val="24"/>
+                <w:szCs w:val="24"/>
+                <w:lang w:bidi="he-IL"/>
+              </w:rPr>
+              <m:t>'</m:t>
+            </m:r>
+          </m:sup>
+        </m:sSubSup>
+        <m:r>
+          <w:rPr>
+            <w:rFonts w:ascii="Cambria Math" w:eastAsiaTheme="minorEastAsia" w:hAnsi="Cambria Math"/>
+            <w:color w:val="156082" w:themeColor="accent1"/>
+            <w:sz w:val="24"/>
+            <w:szCs w:val="24"/>
+            <w:lang w:bidi="he-IL"/>
+          </w:rPr>
+          <m:t>+1)</m:t>
+        </m:r>
+      </m:oMath>
+    </w:p>
+    <w:p>
+      <w:pPr>
+        <w:bidi/>
+        <w:rPr>
+          <w:rFonts w:eastAsiaTheme="minorEastAsia"/>
+          <w:i/>
+          <w:color w:val="156082" w:themeColor="accent1"/>
+          <w:sz w:val="24"/>
+          <w:szCs w:val="24"/>
+          <w:rtl/>
+          <w:lang w:bidi="he-IL"/>
+        </w:rPr>
+      </w:pPr>
+      <w:r>
+        <w:rPr>
+          <w:rFonts w:eastAsiaTheme="minorEastAsia" w:hint="cs"/>
+          <w:i/>
+          <w:color w:val="156082" w:themeColor="accent1"/>
+          <w:sz w:val="24"/>
+          <w:szCs w:val="24"/>
+          <w:rtl/>
+          <w:lang w:bidi="he-IL"/>
+        </w:rPr>
+        <w:t xml:space="preserve">בעץ </w:t>
+      </w:r>
+      <m:oMath>
+        <m:r>
+          <w:rPr>
+            <w:rFonts w:ascii="Cambria Math" w:eastAsiaTheme="minorEastAsia" w:hAnsi="Cambria Math"/>
+            <w:color w:val="156082" w:themeColor="accent1"/>
+            <w:sz w:val="24"/>
+            <w:szCs w:val="24"/>
+            <w:lang w:bidi="he-IL"/>
+          </w:rPr>
+          <m:t>T</m:t>
+        </m:r>
+      </m:oMath>
+      <w:r>
+        <w:rPr>
+          <w:rFonts w:eastAsiaTheme="minorEastAsia" w:hint="cs"/>
+          <w:i/>
+          <w:color w:val="156082" w:themeColor="accent1"/>
+          <w:sz w:val="24"/>
+          <w:szCs w:val="24"/>
+          <w:rtl/>
+          <w:lang w:bidi="he-IL"/>
+        </w:rPr>
+        <w:t xml:space="preserve"> בשורש מתקיים </w:t>
+      </w:r>
+      <m:oMath>
+        <m:d>
+          <m:dPr>
+            <m:begChr m:val="|"/>
+            <m:endChr m:val="|"/>
+            <m:ctrlPr>
+              <w:rPr>
+                <w:rFonts w:ascii="Cambria Math" w:eastAsiaTheme="minorEastAsia" w:hAnsi="Cambria Math"/>
+                <w:i/>
+                <w:color w:val="156082" w:themeColor="accent1"/>
+                <w:sz w:val="24"/>
+                <w:szCs w:val="24"/>
+                <w:lang w:bidi="he-IL"/>
+              </w:rPr>
+            </m:ctrlPr>
+          </m:dPr>
+          <m:e>
+            <m:sSub>
+              <m:sSubPr>
+                <m:ctrlPr>
+                  <w:rPr>
+                    <w:rFonts w:ascii="Cambria Math" w:eastAsiaTheme="minorEastAsia" w:hAnsi="Cambria Math"/>
+                    <w:i/>
+                    <w:color w:val="156082" w:themeColor="accent1"/>
+                    <w:sz w:val="24"/>
+                    <w:szCs w:val="24"/>
+                    <w:lang w:bidi="he-IL"/>
+                  </w:rPr>
+                </m:ctrlPr>
+              </m:sSubPr>
+              <m:e>
+                <m:r>
+                  <w:rPr>
+                    <w:rFonts w:ascii="Cambria Math" w:eastAsiaTheme="minorEastAsia" w:hAnsi="Cambria Math"/>
+                    <w:color w:val="156082" w:themeColor="accent1"/>
+                    <w:sz w:val="24"/>
+                    <w:szCs w:val="24"/>
+                    <w:lang w:bidi="he-IL"/>
+                  </w:rPr>
+                  <m:t>v</m:t>
+                </m:r>
+              </m:e>
+              <m:sub>
+                <m:r>
+                  <w:rPr>
+                    <w:rFonts w:ascii="Cambria Math" w:eastAsiaTheme="minorEastAsia" w:hAnsi="Cambria Math"/>
+                    <w:color w:val="156082" w:themeColor="accent1"/>
+                    <w:sz w:val="24"/>
+                    <w:szCs w:val="24"/>
+                    <w:lang w:bidi="he-IL"/>
+                  </w:rPr>
+                  <m:t>0</m:t>
+                </m:r>
+              </m:sub>
+            </m:sSub>
+            <m:r>
+              <w:rPr>
+                <w:rFonts w:ascii="Cambria Math" w:eastAsiaTheme="minorEastAsia" w:hAnsi="Cambria Math"/>
+                <w:color w:val="156082" w:themeColor="accent1"/>
+                <w:sz w:val="24"/>
+                <w:szCs w:val="24"/>
+                <w:lang w:bidi="he-IL"/>
+              </w:rPr>
+              <m:t>+</m:t>
+            </m:r>
+            <m:f>
+              <m:fPr>
+                <m:ctrlPr>
+                  <w:rPr>
+                    <w:rFonts w:ascii="Cambria Math" w:eastAsiaTheme="minorEastAsia" w:hAnsi="Cambria Math"/>
+                    <w:i/>
+                    <w:color w:val="156082" w:themeColor="accent1"/>
+                    <w:sz w:val="24"/>
+                    <w:szCs w:val="24"/>
+                    <w:lang w:bidi="he-IL"/>
+                  </w:rPr>
+                </m:ctrlPr>
+              </m:fPr>
+              <m:num>
+                <m:sSubSup>
+                  <m:sSubSupPr>
+                    <m:ctrlPr>
+                      <w:rPr>
+                        <w:rFonts w:ascii="Cambria Math" w:eastAsiaTheme="minorEastAsia" w:hAnsi="Cambria Math"/>
+                        <w:i/>
+                        <w:color w:val="156082" w:themeColor="accent1"/>
+                        <w:sz w:val="24"/>
+                        <w:szCs w:val="24"/>
+                        <w:lang w:bidi="he-IL"/>
+                      </w:rPr>
+                    </m:ctrlPr>
+                  </m:sSubSupPr>
+                  <m:e>
+                    <m:r>
+                      <w:rPr>
+                        <w:rFonts w:ascii="Cambria Math" w:eastAsiaTheme="minorEastAsia" w:hAnsi="Cambria Math"/>
+                        <w:color w:val="156082" w:themeColor="accent1"/>
+                        <w:sz w:val="24"/>
+                        <w:szCs w:val="24"/>
+                        <w:lang w:bidi="he-IL"/>
+                      </w:rPr>
+                      <m:t>ϵ</m:t>
+                    </m:r>
+                  </m:e>
+                  <m:sub>
+                    <m:r>
+                      <w:rPr>
+                        <w:rFonts w:ascii="Cambria Math" w:eastAsiaTheme="minorEastAsia" w:hAnsi="Cambria Math"/>
+                        <w:color w:val="156082" w:themeColor="accent1"/>
+                        <w:sz w:val="24"/>
+                        <w:szCs w:val="24"/>
+                        <w:lang w:bidi="he-IL"/>
+                      </w:rPr>
+                      <m:t>0</m:t>
+                    </m:r>
+                  </m:sub>
+                  <m:sup>
+                    <m:r>
+                      <w:rPr>
+                        <w:rFonts w:ascii="Cambria Math" w:eastAsiaTheme="minorEastAsia" w:hAnsi="Cambria Math"/>
+                        <w:color w:val="156082" w:themeColor="accent1"/>
+                        <w:sz w:val="24"/>
+                        <w:szCs w:val="24"/>
+                        <w:lang w:bidi="he-IL"/>
+                      </w:rPr>
+                      <m:t>'</m:t>
+                    </m:r>
+                  </m:sup>
+                </m:sSubSup>
+              </m:num>
+              <m:den>
+                <m:r>
+                  <w:rPr>
+                    <w:rFonts w:ascii="Cambria Math" w:eastAsiaTheme="minorEastAsia" w:hAnsi="Cambria Math"/>
+                    <w:color w:val="156082" w:themeColor="accent1"/>
+                    <w:sz w:val="24"/>
+                    <w:szCs w:val="24"/>
+                    <w:lang w:bidi="he-IL"/>
+                  </w:rPr>
+                  <m:t>2</m:t>
+                </m:r>
+              </m:den>
+            </m:f>
+            <m:r>
+              <w:rPr>
+                <w:rFonts w:ascii="Cambria Math" w:eastAsiaTheme="minorEastAsia" w:hAnsi="Cambria Math"/>
+                <w:color w:val="156082" w:themeColor="accent1"/>
+                <w:sz w:val="24"/>
+                <w:szCs w:val="24"/>
+                <w:lang w:bidi="he-IL"/>
+              </w:rPr>
+              <m:t>-</m:t>
+            </m:r>
+            <m:sSub>
+              <m:sSubPr>
+                <m:ctrlPr>
+                  <w:rPr>
+                    <w:rFonts w:ascii="Cambria Math" w:eastAsiaTheme="minorEastAsia" w:hAnsi="Cambria Math"/>
+                    <w:i/>
+                    <w:color w:val="156082" w:themeColor="accent1"/>
+                    <w:sz w:val="24"/>
+                    <w:szCs w:val="24"/>
+                    <w:lang w:bidi="he-IL"/>
+                  </w:rPr>
+                </m:ctrlPr>
+              </m:sSubPr>
+              <m:e>
+                <m:r>
+                  <w:rPr>
+                    <w:rFonts w:ascii="Cambria Math" w:eastAsiaTheme="minorEastAsia" w:hAnsi="Cambria Math"/>
+                    <w:color w:val="156082" w:themeColor="accent1"/>
+                    <w:sz w:val="24"/>
+                    <w:szCs w:val="24"/>
+                    <w:lang w:bidi="he-IL"/>
+                  </w:rPr>
+                  <m:t>v</m:t>
+                </m:r>
+              </m:e>
+              <m:sub>
+                <m:r>
+                  <w:rPr>
+                    <w:rFonts w:ascii="Cambria Math" w:eastAsiaTheme="minorEastAsia" w:hAnsi="Cambria Math"/>
+                    <w:color w:val="156082" w:themeColor="accent1"/>
+                    <w:sz w:val="24"/>
+                    <w:szCs w:val="24"/>
+                    <w:lang w:bidi="he-IL"/>
+                  </w:rPr>
+                  <m:t>0</m:t>
+                </m:r>
+              </m:sub>
+            </m:sSub>
+          </m:e>
+        </m:d>
+        <m:r>
+          <w:rPr>
+            <w:rFonts w:ascii="Cambria Math" w:eastAsiaTheme="minorEastAsia" w:hAnsi="Cambria Math"/>
+            <w:color w:val="156082" w:themeColor="accent1"/>
+            <w:sz w:val="24"/>
+            <w:szCs w:val="24"/>
+            <w:lang w:bidi="he-IL"/>
+          </w:rPr>
+          <m:t>&lt;</m:t>
+        </m:r>
+        <m:sSubSup>
+          <m:sSubSupPr>
+            <m:ctrlPr>
+              <w:rPr>
+                <w:rFonts w:ascii="Cambria Math" w:eastAsiaTheme="minorEastAsia" w:hAnsi="Cambria Math"/>
+                <w:i/>
+                <w:color w:val="156082" w:themeColor="accent1"/>
+                <w:sz w:val="24"/>
+                <w:szCs w:val="24"/>
+                <w:lang w:bidi="he-IL"/>
+              </w:rPr>
+            </m:ctrlPr>
+          </m:sSubSupPr>
+          <m:e>
+            <m:r>
+              <w:rPr>
+                <w:rFonts w:ascii="Cambria Math" w:eastAsiaTheme="minorEastAsia" w:hAnsi="Cambria Math"/>
+                <w:color w:val="156082" w:themeColor="accent1"/>
+                <w:sz w:val="24"/>
+                <w:szCs w:val="24"/>
+                <w:lang w:bidi="he-IL"/>
+              </w:rPr>
+              <m:t>ϵ</m:t>
+            </m:r>
+          </m:e>
+          <m:sub>
+            <m:r>
+              <w:rPr>
+                <w:rFonts w:ascii="Cambria Math" w:eastAsiaTheme="minorEastAsia" w:hAnsi="Cambria Math"/>
+                <w:color w:val="156082" w:themeColor="accent1"/>
+                <w:sz w:val="24"/>
+                <w:szCs w:val="24"/>
+                <w:lang w:bidi="he-IL"/>
+              </w:rPr>
+              <m:t>0</m:t>
+            </m:r>
+          </m:sub>
+          <m:sup>
+            <m:r>
+              <w:rPr>
+                <w:rFonts w:ascii="Cambria Math" w:eastAsiaTheme="minorEastAsia" w:hAnsi="Cambria Math"/>
+                <w:color w:val="156082" w:themeColor="accent1"/>
+                <w:sz w:val="24"/>
+                <w:szCs w:val="24"/>
+                <w:lang w:bidi="he-IL"/>
+              </w:rPr>
+              <m:t>'</m:t>
+            </m:r>
+          </m:sup>
+        </m:sSubSup>
+      </m:oMath>
+      <w:r>
+        <w:rPr>
+          <w:rFonts w:eastAsiaTheme="minorEastAsia" w:hint="cs"/>
+          <w:i/>
+          <w:color w:val="156082" w:themeColor="accent1"/>
+          <w:sz w:val="24"/>
+          <w:szCs w:val="24"/>
+          <w:rtl/>
+          <w:lang w:bidi="he-IL"/>
+        </w:rPr>
+        <w:t xml:space="preserve">, ולכן לפי כלל ההחלטה אפסילון נבדוק את שני הבנים. בצומת הבא מתקיים  </w:t>
+      </w:r>
+      <m:oMath>
+        <m:d>
+          <m:dPr>
+            <m:begChr m:val="|"/>
+            <m:endChr m:val="|"/>
+            <m:ctrlPr>
+              <w:rPr>
+                <w:rFonts w:ascii="Cambria Math" w:eastAsiaTheme="minorEastAsia" w:hAnsi="Cambria Math"/>
+                <w:i/>
+                <w:color w:val="156082" w:themeColor="accent1"/>
+                <w:sz w:val="24"/>
+                <w:szCs w:val="24"/>
+                <w:lang w:bidi="he-IL"/>
+              </w:rPr>
+            </m:ctrlPr>
+          </m:dPr>
+          <m:e>
+            <m:sSub>
+              <m:sSubPr>
+                <m:ctrlPr>
+                  <w:rPr>
+                    <w:rFonts w:ascii="Cambria Math" w:eastAsiaTheme="minorEastAsia" w:hAnsi="Cambria Math"/>
+                    <w:i/>
+                    <w:color w:val="156082" w:themeColor="accent1"/>
+                    <w:sz w:val="24"/>
+                    <w:szCs w:val="24"/>
+                    <w:lang w:bidi="he-IL"/>
+                  </w:rPr>
+                </m:ctrlPr>
+              </m:sSubPr>
+              <m:e>
+                <m:r>
+                  <w:rPr>
+                    <w:rFonts w:ascii="Cambria Math" w:eastAsiaTheme="minorEastAsia" w:hAnsi="Cambria Math"/>
+                    <w:color w:val="156082" w:themeColor="accent1"/>
+                    <w:sz w:val="24"/>
+                    <w:szCs w:val="24"/>
+                    <w:lang w:bidi="he-IL"/>
+                  </w:rPr>
+                  <m:t>v</m:t>
+                </m:r>
+              </m:e>
+              <m:sub>
+                <m:r>
+                  <w:rPr>
+                    <w:rFonts w:ascii="Cambria Math" w:eastAsiaTheme="minorEastAsia" w:hAnsi="Cambria Math"/>
+                    <w:color w:val="156082" w:themeColor="accent1"/>
+                    <w:sz w:val="24"/>
+                    <w:szCs w:val="24"/>
+                    <w:lang w:bidi="he-IL"/>
+                  </w:rPr>
+                  <m:t>1</m:t>
+                </m:r>
+              </m:sub>
+            </m:sSub>
+            <m:r>
+              <w:rPr>
+                <w:rFonts w:ascii="Cambria Math" w:eastAsiaTheme="minorEastAsia" w:hAnsi="Cambria Math"/>
+                <w:color w:val="156082" w:themeColor="accent1"/>
+                <w:sz w:val="24"/>
+                <w:szCs w:val="24"/>
+                <w:lang w:bidi="he-IL"/>
+              </w:rPr>
+              <m:t>+</m:t>
+            </m:r>
+            <m:sSubSup>
+              <m:sSubSupPr>
+                <m:ctrlPr>
+                  <w:rPr>
+                    <w:rFonts w:ascii="Cambria Math" w:eastAsiaTheme="minorEastAsia" w:hAnsi="Cambria Math"/>
+                    <w:i/>
+                    <w:color w:val="156082" w:themeColor="accent1"/>
+                    <w:sz w:val="24"/>
+                    <w:szCs w:val="24"/>
+                    <w:lang w:bidi="he-IL"/>
+                  </w:rPr>
+                </m:ctrlPr>
+              </m:sSubSupPr>
+              <m:e>
+                <m:r>
+                  <w:rPr>
+                    <w:rFonts w:ascii="Cambria Math" w:eastAsiaTheme="minorEastAsia" w:hAnsi="Cambria Math"/>
+                    <w:color w:val="156082" w:themeColor="accent1"/>
+                    <w:sz w:val="24"/>
+                    <w:szCs w:val="24"/>
+                    <w:lang w:bidi="he-IL"/>
+                  </w:rPr>
+                  <m:t>ϵ</m:t>
+                </m:r>
+              </m:e>
+              <m:sub>
+                <m:r>
+                  <w:rPr>
+                    <w:rFonts w:ascii="Cambria Math" w:eastAsiaTheme="minorEastAsia" w:hAnsi="Cambria Math"/>
+                    <w:color w:val="156082" w:themeColor="accent1"/>
+                    <w:sz w:val="24"/>
+                    <w:szCs w:val="24"/>
+                    <w:lang w:bidi="he-IL"/>
+                  </w:rPr>
+                  <m:t>1</m:t>
+                </m:r>
+              </m:sub>
+              <m:sup>
+                <m:r>
+                  <w:rPr>
+                    <w:rFonts w:ascii="Cambria Math" w:eastAsiaTheme="minorEastAsia" w:hAnsi="Cambria Math"/>
+                    <w:color w:val="156082" w:themeColor="accent1"/>
+                    <w:sz w:val="24"/>
+                    <w:szCs w:val="24"/>
+                    <w:lang w:bidi="he-IL"/>
+                  </w:rPr>
+                  <m:t>'</m:t>
+                </m:r>
+              </m:sup>
+            </m:sSubSup>
+            <m:r>
+              <w:rPr>
+                <w:rFonts w:ascii="Cambria Math" w:eastAsiaTheme="minorEastAsia" w:hAnsi="Cambria Math"/>
+                <w:color w:val="156082" w:themeColor="accent1"/>
+                <w:sz w:val="24"/>
+                <w:szCs w:val="24"/>
+                <w:lang w:bidi="he-IL"/>
+              </w:rPr>
+              <m:t>+1</m:t>
+            </m:r>
+            <m:r>
+              <w:rPr>
+                <w:rFonts w:ascii="Cambria Math" w:eastAsiaTheme="minorEastAsia" w:hAnsi="Cambria Math"/>
+                <w:color w:val="156082" w:themeColor="accent1"/>
+                <w:sz w:val="24"/>
+                <w:szCs w:val="24"/>
+                <w:lang w:bidi="he-IL"/>
+              </w:rPr>
+              <m:t>-</m:t>
+            </m:r>
+            <m:sSub>
+              <m:sSubPr>
+                <m:ctrlPr>
+                  <w:rPr>
+                    <w:rFonts w:ascii="Cambria Math" w:eastAsiaTheme="minorEastAsia" w:hAnsi="Cambria Math"/>
+                    <w:i/>
+                    <w:color w:val="156082" w:themeColor="accent1"/>
+                    <w:sz w:val="24"/>
+                    <w:szCs w:val="24"/>
+                    <w:lang w:bidi="he-IL"/>
+                  </w:rPr>
+                </m:ctrlPr>
+              </m:sSubPr>
+              <m:e>
+                <m:r>
+                  <w:rPr>
+                    <w:rFonts w:ascii="Cambria Math" w:eastAsiaTheme="minorEastAsia" w:hAnsi="Cambria Math"/>
+                    <w:color w:val="156082" w:themeColor="accent1"/>
+                    <w:sz w:val="24"/>
+                    <w:szCs w:val="24"/>
+                    <w:lang w:bidi="he-IL"/>
+                  </w:rPr>
+                  <m:t>v</m:t>
+                </m:r>
+              </m:e>
+              <m:sub>
+                <m:r>
+                  <w:rPr>
+                    <w:rFonts w:ascii="Cambria Math" w:eastAsiaTheme="minorEastAsia" w:hAnsi="Cambria Math"/>
+                    <w:color w:val="156082" w:themeColor="accent1"/>
+                    <w:sz w:val="24"/>
+                    <w:szCs w:val="24"/>
+                    <w:lang w:bidi="he-IL"/>
+                  </w:rPr>
+                  <m:t>1</m:t>
+                </m:r>
+              </m:sub>
+            </m:sSub>
+          </m:e>
+        </m:d>
+        <m:r>
+          <w:rPr>
+            <w:rFonts w:ascii="Cambria Math" w:eastAsiaTheme="minorEastAsia" w:hAnsi="Cambria Math"/>
+            <w:color w:val="156082" w:themeColor="accent1"/>
+            <w:sz w:val="24"/>
+            <w:szCs w:val="24"/>
+            <w:lang w:bidi="he-IL"/>
+          </w:rPr>
+          <m:t>&gt;</m:t>
+        </m:r>
+        <m:sSubSup>
+          <m:sSubSupPr>
+            <m:ctrlPr>
+              <w:rPr>
+                <w:rFonts w:ascii="Cambria Math" w:eastAsiaTheme="minorEastAsia" w:hAnsi="Cambria Math"/>
+                <w:i/>
+                <w:color w:val="156082" w:themeColor="accent1"/>
+                <w:sz w:val="24"/>
+                <w:szCs w:val="24"/>
+                <w:lang w:bidi="he-IL"/>
+              </w:rPr>
+            </m:ctrlPr>
+          </m:sSubSupPr>
+          <m:e>
+            <m:r>
+              <w:rPr>
+                <w:rFonts w:ascii="Cambria Math" w:eastAsiaTheme="minorEastAsia" w:hAnsi="Cambria Math"/>
+                <w:color w:val="156082" w:themeColor="accent1"/>
+                <w:sz w:val="24"/>
+                <w:szCs w:val="24"/>
+                <w:lang w:bidi="he-IL"/>
+              </w:rPr>
+              <m:t>ϵ</m:t>
+            </m:r>
+          </m:e>
+          <m:sub>
+            <m:r>
+              <w:rPr>
+                <w:rFonts w:ascii="Cambria Math" w:eastAsiaTheme="minorEastAsia" w:hAnsi="Cambria Math"/>
+                <w:color w:val="156082" w:themeColor="accent1"/>
+                <w:sz w:val="24"/>
+                <w:szCs w:val="24"/>
+                <w:lang w:bidi="he-IL"/>
+              </w:rPr>
+              <m:t>1</m:t>
+            </m:r>
+          </m:sub>
+          <m:sup>
+            <m:r>
+              <w:rPr>
+                <w:rFonts w:ascii="Cambria Math" w:eastAsiaTheme="minorEastAsia" w:hAnsi="Cambria Math"/>
+                <w:color w:val="156082" w:themeColor="accent1"/>
+                <w:sz w:val="24"/>
+                <w:szCs w:val="24"/>
+                <w:lang w:bidi="he-IL"/>
+              </w:rPr>
+              <m:t>'</m:t>
+            </m:r>
+          </m:sup>
+        </m:sSubSup>
+      </m:oMath>
+      <w:r>
+        <w:rPr>
+          <w:rFonts w:eastAsiaTheme="minorEastAsia" w:hint="cs"/>
+          <w:i/>
+          <w:color w:val="156082" w:themeColor="accent1"/>
+          <w:sz w:val="24"/>
+          <w:szCs w:val="24"/>
+          <w:rtl/>
+          <w:lang w:bidi="he-IL"/>
+        </w:rPr>
+        <w:t>, ולכן נבחר בענף אחד בלבד. מכיוון וערך הפיצ'ר גדול מ-</w:t>
+      </w:r>
+      <m:oMath>
+        <m:sSub>
+          <m:sSubPr>
+            <m:ctrlPr>
+              <w:rPr>
+                <w:rFonts w:ascii="Cambria Math" w:eastAsiaTheme="minorEastAsia" w:hAnsi="Cambria Math"/>
+                <w:i/>
+                <w:color w:val="156082" w:themeColor="accent1"/>
+                <w:sz w:val="24"/>
+                <w:szCs w:val="24"/>
+                <w:lang w:bidi="he-IL"/>
+              </w:rPr>
+            </m:ctrlPr>
+          </m:sSubPr>
+          <m:e>
+            <m:r>
+              <w:rPr>
+                <w:rFonts w:ascii="Cambria Math" w:eastAsiaTheme="minorEastAsia" w:hAnsi="Cambria Math"/>
+                <w:color w:val="156082" w:themeColor="accent1"/>
+                <w:sz w:val="24"/>
+                <w:szCs w:val="24"/>
+                <w:lang w:bidi="he-IL"/>
+              </w:rPr>
+              <m:t>v</m:t>
+            </m:r>
+          </m:e>
+          <m:sub>
+            <m:r>
+              <w:rPr>
+                <w:rFonts w:ascii="Cambria Math" w:eastAsiaTheme="minorEastAsia" w:hAnsi="Cambria Math"/>
+                <w:color w:val="156082" w:themeColor="accent1"/>
+                <w:sz w:val="24"/>
+                <w:szCs w:val="24"/>
+                <w:lang w:bidi="he-IL"/>
+              </w:rPr>
+              <m:t>1</m:t>
+            </m:r>
+          </m:sub>
+        </m:sSub>
+      </m:oMath>
+      <w:r>
+        <w:rPr>
+          <w:rFonts w:eastAsiaTheme="minorEastAsia" w:hint="cs"/>
+          <w:i/>
+          <w:color w:val="156082" w:themeColor="accent1"/>
+          <w:sz w:val="24"/>
+          <w:szCs w:val="24"/>
+          <w:rtl/>
+          <w:lang w:bidi="he-IL"/>
+        </w:rPr>
+        <w:t xml:space="preserve">, נבחר בענף ימין. בסה"כ נסווג </w:t>
+      </w:r>
+      <m:oMath>
+        <m:r>
+          <w:rPr>
+            <w:rFonts w:ascii="Cambria Math" w:eastAsiaTheme="minorEastAsia" w:hAnsi="Cambria Math"/>
+            <w:color w:val="156082" w:themeColor="accent1"/>
+            <w:sz w:val="24"/>
+            <w:szCs w:val="24"/>
+            <w:lang w:bidi="he-IL"/>
+          </w:rPr>
+          <m:t>False</m:t>
+        </m:r>
+      </m:oMath>
+      <w:r>
+        <w:rPr>
+          <w:rFonts w:eastAsiaTheme="minorEastAsia" w:hint="cs"/>
+          <w:i/>
+          <w:color w:val="156082" w:themeColor="accent1"/>
+          <w:sz w:val="24"/>
+          <w:szCs w:val="24"/>
+          <w:rtl/>
+          <w:lang w:bidi="he-IL"/>
+        </w:rPr>
+        <w:t>, כיוון וזה הסיווג הנפוץ ביותר בכל העלים שהגענו אליהם.</w:t>
+      </w:r>
+    </w:p>
+    <w:p>
+      <w:pPr>
+        <w:bidi/>
+        <w:rPr>
+          <w:i/>
+          <w:color w:val="156082" w:themeColor="accent1"/>
+          <w:sz w:val="24"/>
+          <w:szCs w:val="24"/>
+          <w:lang w:bidi="he-IL"/>
+        </w:rPr>
+      </w:pPr>
+      <w:r>
+        <w:rPr>
+          <w:rFonts w:eastAsiaTheme="minorEastAsia" w:hint="cs"/>
+          <w:i/>
+          <w:color w:val="156082" w:themeColor="accent1"/>
+          <w:sz w:val="24"/>
+          <w:szCs w:val="24"/>
+          <w:rtl/>
+          <w:lang w:bidi="he-IL"/>
+        </w:rPr>
+        <w:t xml:space="preserve">בעץ </w:t>
+      </w:r>
+      <m:oMath>
+        <m:r>
+          <w:rPr>
+            <w:rFonts w:ascii="Cambria Math" w:eastAsiaTheme="minorEastAsia" w:hAnsi="Cambria Math"/>
+            <w:color w:val="156082" w:themeColor="accent1"/>
+            <w:sz w:val="24"/>
+            <w:szCs w:val="24"/>
+            <w:lang w:bidi="he-IL"/>
+          </w:rPr>
+          <m:t>T'</m:t>
+        </m:r>
+      </m:oMath>
+      <w:r>
+        <w:rPr>
+          <w:rFonts w:eastAsiaTheme="minorEastAsia" w:hint="cs"/>
+          <w:i/>
+          <w:color w:val="156082" w:themeColor="accent1"/>
+          <w:sz w:val="24"/>
+          <w:szCs w:val="24"/>
+          <w:rtl/>
+          <w:lang w:bidi="he-IL"/>
+        </w:rPr>
+        <w:t>, בשורש מתקיים שהפיצ'ר 0 גדול מ-</w:t>
+      </w:r>
+      <m:oMath>
+        <m:sSub>
+          <m:sSubPr>
+            <m:ctrlPr>
+              <w:rPr>
+                <w:rFonts w:ascii="Cambria Math" w:eastAsiaTheme="minorEastAsia" w:hAnsi="Cambria Math"/>
+                <w:i/>
+                <w:color w:val="156082" w:themeColor="accent1"/>
+                <w:sz w:val="24"/>
+                <w:szCs w:val="24"/>
+                <w:lang w:bidi="he-IL"/>
+              </w:rPr>
+            </m:ctrlPr>
+          </m:sSubPr>
+          <m:e>
+            <m:r>
+              <w:rPr>
+                <w:rFonts w:ascii="Cambria Math" w:eastAsiaTheme="minorEastAsia" w:hAnsi="Cambria Math"/>
+                <w:color w:val="156082" w:themeColor="accent1"/>
+                <w:sz w:val="24"/>
+                <w:szCs w:val="24"/>
+                <w:lang w:bidi="he-IL"/>
+              </w:rPr>
+              <m:t>v</m:t>
+            </m:r>
+          </m:e>
+          <m:sub>
+            <m:r>
+              <w:rPr>
+                <w:rFonts w:ascii="Cambria Math" w:eastAsiaTheme="minorEastAsia" w:hAnsi="Cambria Math"/>
+                <w:color w:val="156082" w:themeColor="accent1"/>
+                <w:sz w:val="24"/>
+                <w:szCs w:val="24"/>
+                <w:lang w:bidi="he-IL"/>
+              </w:rPr>
+              <m:t>0</m:t>
+            </m:r>
+          </m:sub>
+        </m:sSub>
+      </m:oMath>
+      <w:r>
+        <w:rPr>
+          <w:rFonts w:eastAsiaTheme="minorEastAsia" w:hint="cs"/>
+          <w:i/>
+          <w:color w:val="156082" w:themeColor="accent1"/>
+          <w:sz w:val="24"/>
+          <w:szCs w:val="24"/>
+          <w:rtl/>
+          <w:lang w:bidi="he-IL"/>
+        </w:rPr>
+        <w:t xml:space="preserve"> ולכן לפי כלל ההחלטה הרגיל נבחר בענף ימין, ונסווג </w:t>
+      </w:r>
+      <m:oMath>
+        <m:r>
+          <w:rPr>
+            <w:rFonts w:ascii="Cambria Math" w:eastAsiaTheme="minorEastAsia" w:hAnsi="Cambria Math"/>
+            <w:color w:val="156082" w:themeColor="accent1"/>
+            <w:sz w:val="24"/>
+            <w:szCs w:val="24"/>
+            <w:lang w:bidi="he-IL"/>
+          </w:rPr>
+          <m:t>True</m:t>
+        </m:r>
+      </m:oMath>
+      <w:r>
+        <w:rPr>
+          <w:rFonts w:eastAsiaTheme="minorEastAsia" w:hint="cs"/>
+          <w:i/>
+          <w:color w:val="156082" w:themeColor="accent1"/>
+          <w:sz w:val="24"/>
+          <w:szCs w:val="24"/>
+          <w:rtl/>
+          <w:lang w:bidi="he-IL"/>
+        </w:rPr>
+        <w:t xml:space="preserve"> לפי העלה אליו הגענו. קיבלנו סיווגים שונים בשני העצים, ולכן הטענה לא נכונה</w:t>
+      </w:r>
+      <w:r>
+        <w:rPr>
+          <w:rFonts w:eastAsiaTheme="minorEastAsia" w:hint="cs"/>
+          <w:i/>
+          <w:color w:val="156082" w:themeColor="accent1"/>
+          <w:sz w:val="24"/>
+          <w:szCs w:val="24"/>
+          <w:rtl/>
+          <w:lang w:bidi="he-IL"/>
+        </w:rPr>
+        <w:t xml:space="preserve"> לכל דגימה</w:t>
+      </w:r>
+      <w:r>
+        <w:rPr>
+          <w:rFonts w:eastAsiaTheme="minorEastAsia"/>
+          <w:i/>
+          <w:color w:val="156082" w:themeColor="accent1"/>
+          <w:sz w:val="24"/>
+          <w:szCs w:val="24"/>
+          <w:lang w:bidi="he-IL"/>
+        </w:rPr>
+        <w:t xml:space="preserve">     </w:t>
+      </w:r>
+      <w:r>
+        <w:rPr>
+          <w:rFonts w:eastAsiaTheme="minorEastAsia" w:hint="cs"/>
+          <w:i/>
+          <w:color w:val="156082" w:themeColor="accent1"/>
+          <w:sz w:val="24"/>
+          <w:szCs w:val="24"/>
+          <w:rtl/>
+          <w:lang w:bidi="he-IL"/>
+        </w:rPr>
+        <w:t xml:space="preserve"> </w:t>
+      </w:r>
+      <m:oMath>
+        <m:r>
+          <w:rPr>
+            <w:rFonts w:ascii="Cambria Math" w:eastAsiaTheme="minorEastAsia" w:hAnsi="Cambria Math"/>
+            <w:color w:val="156082" w:themeColor="accent1"/>
+            <w:sz w:val="24"/>
+            <w:szCs w:val="24"/>
+            <w:lang w:bidi="he-IL"/>
+          </w:rPr>
+          <m:t>x∈</m:t>
+        </m:r>
+        <m:sSup>
+          <m:sSupPr>
+            <m:ctrlPr>
+              <w:rPr>
+                <w:rFonts w:ascii="Cambria Math" w:eastAsiaTheme="minorEastAsia" w:hAnsi="Cambria Math"/>
+                <w:i/>
+                <w:color w:val="156082" w:themeColor="accent1"/>
+                <w:sz w:val="24"/>
+                <w:szCs w:val="24"/>
+                <w:lang w:bidi="he-IL"/>
+              </w:rPr>
+            </m:ctrlPr>
+          </m:sSupPr>
+          <m:e>
+            <m:r>
+              <m:rPr>
+                <m:scr m:val="double-struck"/>
+              </m:rPr>
+              <w:rPr>
+                <w:rFonts w:ascii="Cambria Math" w:eastAsiaTheme="minorEastAsia" w:hAnsi="Cambria Math"/>
+                <w:color w:val="156082" w:themeColor="accent1"/>
+                <w:sz w:val="24"/>
+                <w:szCs w:val="24"/>
+                <w:lang w:bidi="he-IL"/>
+              </w:rPr>
+              <m:t>R</m:t>
+            </m:r>
+          </m:e>
+          <m:sup>
+            <m:r>
+              <w:rPr>
+                <w:rFonts w:ascii="Cambria Math" w:eastAsiaTheme="minorEastAsia" w:hAnsi="Cambria Math"/>
+                <w:color w:val="156082" w:themeColor="accent1"/>
+                <w:sz w:val="24"/>
+                <w:szCs w:val="24"/>
+                <w:lang w:bidi="he-IL"/>
+              </w:rPr>
+              <m:t>d</m:t>
+            </m:r>
+          </m:sup>
+        </m:sSup>
+      </m:oMath>
+      <w:r>
+        <w:rPr>
+          <w:rFonts w:eastAsiaTheme="minorEastAsia" w:hint="cs"/>
+          <w:i/>
+          <w:color w:val="156082" w:themeColor="accent1"/>
+          <w:sz w:val="24"/>
+          <w:szCs w:val="24"/>
+          <w:rtl/>
+          <w:lang w:bidi="he-IL"/>
+        </w:rPr>
+        <w:t>.</w:t>
+      </w:r>
+    </w:p>
+    <w:p>
+      <w:pPr>
+        <w:bidi/>
+        <w:rPr>
+          <w:rFonts w:hint="cs"/>
+          <w:i/>
           <w:color w:val="156082" w:themeColor="accent1"/>
           <w:sz w:val="24"/>
           <w:szCs w:val="24"/>
@@ -14889,7 +16293,7 @@
       <w:pPr>
         <w:bidi/>
         <w:rPr>
-          <w:rFonts w:eastAsiaTheme="minorEastAsia" w:hint="cs"/>
+          <w:rFonts w:eastAsiaTheme="minorEastAsia"/>
           <w:b/>
           <w:bCs/>
           <w:color w:val="156082" w:themeColor="accent1"/>
@@ -15046,7 +16450,6 @@
         </w:numPr>
         <w:bidi/>
         <w:rPr>
-          <w:rFonts w:hint="cs"/>
           <w:color w:val="156082" w:themeColor="accent1"/>
           <w:sz w:val="24"/>
           <w:szCs w:val="24"/>

</xml_diff>